<commit_message>
Fixed issue with Readme
</commit_message>
<xml_diff>
--- a/ReadMe.docx
+++ b/ReadMe.docx
@@ -22,23 +22,17 @@
       <w:r>
         <w:t>Setup instructions:</w:t>
       </w:r>
+    </w:p>
+    <w:p>
+      <w:r>
+        <w:t>1. Navigate to the "C:\Projects\ISE\src\scripts" directory.</w:t>
+      </w:r>
       <w:bookmarkStart w:id="0" w:name="_GoBack"/>
       <w:bookmarkEnd w:id="0"/>
     </w:p>
     <w:p>
       <w:r>
-        <w:t>1. Navigate to the "C:\Projects\ISE\src\scripts" directory.</w:t>
-      </w:r>
-    </w:p>
-    <w:p>
-      <w:r>
-        <w:t xml:space="preserve">2. Hold shift and </w:t>
-      </w:r>
-      <w:r>
-        <w:t>right click</w:t>
-      </w:r>
-      <w:r>
-        <w:t xml:space="preserve"> inside of this directory.</w:t>
+        <w:t>2. Hold shift and right click inside of this directory.</w:t>
       </w:r>
     </w:p>
     <w:p>
@@ -69,12 +63,23 @@
     </w:p>
     <w:p>
       <w:r>
-        <w:t>5. Navigate to the "C:\Projects\ISE\src\core\build" directory.</w:t>
-      </w:r>
-    </w:p>
-    <w:p>
-      <w:r>
-        <w:t>6. Open the ISECore.sln file.</w:t>
+        <w:t>5. After you're finished, type 'build -all' into the console. Press enter.</w:t>
+      </w:r>
+    </w:p>
+    <w:p>
+      <w:r>
+        <w:t>6</w:t>
+      </w:r>
+      <w:r>
+        <w:t>. Navigate to the "C:\Projects\ISE\src\core\build" directory.</w:t>
+      </w:r>
+    </w:p>
+    <w:p>
+      <w:r>
+        <w:t>7</w:t>
+      </w:r>
+      <w:r>
+        <w:t>. Open the ISECore.sln file.</w:t>
       </w:r>
     </w:p>
     <w:sectPr>

</xml_diff>